<commit_message>
commit proj 003 004 005 revisados
</commit_message>
<xml_diff>
--- a/Projetos PlayCode.docx
+++ b/Projetos PlayCode.docx
@@ -110,63 +110,171 @@
           <w:lang w:val="en-US"/>
         </w:rPr>
       </w:pPr>
-      <w:r>
-        <w:rPr>
-          <w:lang w:val="en-US"/>
-        </w:rPr>
-        <w:t>&lt;!DOCTYPE html&gt;</w:t>
-      </w:r>
-    </w:p>
-    <w:p>
-      <w:pPr>
-        <w:rPr>
-          <w:lang w:val="en-US"/>
-        </w:rPr>
-      </w:pPr>
-      <w:r>
-        <w:rPr>
-          <w:lang w:val="en-US"/>
-        </w:rPr>
-        <w:t>&lt;html lang="pt-br"&gt;</w:t>
-      </w:r>
-    </w:p>
-    <w:p>
-      <w:pPr>
-        <w:rPr>
-          <w:lang w:val="en-US"/>
-        </w:rPr>
-      </w:pPr>
-      <w:r>
-        <w:rPr>
-          <w:lang w:val="en-US"/>
-        </w:rPr>
-        <w:t>&lt;head&gt;</w:t>
-      </w:r>
-    </w:p>
-    <w:p>
-      <w:pPr>
-        <w:rPr>
-          <w:lang w:val="en-US"/>
-        </w:rPr>
-      </w:pPr>
-      <w:r>
-        <w:rPr>
-          <w:lang w:val="en-US"/>
-        </w:rPr>
-        <w:t>&lt;title&gt;Oscar 2017&lt;/title&gt;</w:t>
-      </w:r>
-    </w:p>
-    <w:p>
-      <w:pPr>
-        <w:rPr>
-          <w:lang w:val="en-US"/>
-        </w:rPr>
-      </w:pPr>
-      <w:r>
-        <w:rPr>
-          <w:lang w:val="en-US"/>
-        </w:rPr>
-        <w:t xml:space="preserve">    &lt;link rel="stylesheet" href="estilo.css"&gt;</w:t>
+      <w:proofErr w:type="gramStart"/>
+      <w:r>
+        <w:rPr>
+          <w:lang w:val="en-US"/>
+        </w:rPr>
+        <w:t>&lt;!DOCTYPE</w:t>
+      </w:r>
+      <w:proofErr w:type="gramEnd"/>
+      <w:r>
+        <w:rPr>
+          <w:lang w:val="en-US"/>
+        </w:rPr>
+        <w:t xml:space="preserve"> html&gt;</w:t>
+      </w:r>
+    </w:p>
+    <w:p>
+      <w:pPr>
+        <w:rPr>
+          <w:lang w:val="en-US"/>
+        </w:rPr>
+      </w:pPr>
+      <w:r>
+        <w:rPr>
+          <w:lang w:val="en-US"/>
+        </w:rPr>
+        <w:t xml:space="preserve">&lt;html </w:t>
+      </w:r>
+      <w:proofErr w:type="spellStart"/>
+      <w:proofErr w:type="gramStart"/>
+      <w:r>
+        <w:rPr>
+          <w:lang w:val="en-US"/>
+        </w:rPr>
+        <w:t>lang</w:t>
+      </w:r>
+      <w:proofErr w:type="spellEnd"/>
+      <w:proofErr w:type="gramEnd"/>
+      <w:r>
+        <w:rPr>
+          <w:lang w:val="en-US"/>
+        </w:rPr>
+        <w:t>="</w:t>
+      </w:r>
+      <w:proofErr w:type="spellStart"/>
+      <w:r>
+        <w:rPr>
+          <w:lang w:val="en-US"/>
+        </w:rPr>
+        <w:t>pt-br</w:t>
+      </w:r>
+      <w:proofErr w:type="spellEnd"/>
+      <w:r>
+        <w:rPr>
+          <w:lang w:val="en-US"/>
+        </w:rPr>
+        <w:t>"&gt;</w:t>
+      </w:r>
+    </w:p>
+    <w:p>
+      <w:pPr>
+        <w:rPr>
+          <w:lang w:val="en-US"/>
+        </w:rPr>
+      </w:pPr>
+      <w:r>
+        <w:rPr>
+          <w:lang w:val="en-US"/>
+        </w:rPr>
+        <w:t>&lt;</w:t>
+      </w:r>
+      <w:proofErr w:type="gramStart"/>
+      <w:r>
+        <w:rPr>
+          <w:lang w:val="en-US"/>
+        </w:rPr>
+        <w:t>head</w:t>
+      </w:r>
+      <w:proofErr w:type="gramEnd"/>
+      <w:r>
+        <w:rPr>
+          <w:lang w:val="en-US"/>
+        </w:rPr>
+        <w:t>&gt;</w:t>
+      </w:r>
+    </w:p>
+    <w:p>
+      <w:pPr>
+        <w:rPr>
+          <w:lang w:val="en-US"/>
+        </w:rPr>
+      </w:pPr>
+      <w:r>
+        <w:rPr>
+          <w:lang w:val="en-US"/>
+        </w:rPr>
+        <w:t>&lt;</w:t>
+      </w:r>
+      <w:proofErr w:type="gramStart"/>
+      <w:r>
+        <w:rPr>
+          <w:lang w:val="en-US"/>
+        </w:rPr>
+        <w:t>title&gt;</w:t>
+      </w:r>
+      <w:proofErr w:type="gramEnd"/>
+      <w:r>
+        <w:rPr>
+          <w:lang w:val="en-US"/>
+        </w:rPr>
+        <w:t>Oscar 2017&lt;/title&gt;</w:t>
+      </w:r>
+    </w:p>
+    <w:p>
+      <w:pPr>
+        <w:rPr>
+          <w:lang w:val="en-US"/>
+        </w:rPr>
+      </w:pPr>
+      <w:r>
+        <w:rPr>
+          <w:lang w:val="en-US"/>
+        </w:rPr>
+        <w:t xml:space="preserve">    &lt;link </w:t>
+      </w:r>
+      <w:proofErr w:type="spellStart"/>
+      <w:r>
+        <w:rPr>
+          <w:lang w:val="en-US"/>
+        </w:rPr>
+        <w:t>rel</w:t>
+      </w:r>
+      <w:proofErr w:type="spellEnd"/>
+      <w:r>
+        <w:rPr>
+          <w:lang w:val="en-US"/>
+        </w:rPr>
+        <w:t>="</w:t>
+      </w:r>
+      <w:proofErr w:type="spellStart"/>
+      <w:r>
+        <w:rPr>
+          <w:lang w:val="en-US"/>
+        </w:rPr>
+        <w:t>stylesheet</w:t>
+      </w:r>
+      <w:proofErr w:type="spellEnd"/>
+      <w:r>
+        <w:rPr>
+          <w:lang w:val="en-US"/>
+        </w:rPr>
+        <w:t xml:space="preserve">" </w:t>
+      </w:r>
+      <w:proofErr w:type="spellStart"/>
+      <w:r>
+        <w:rPr>
+          <w:lang w:val="en-US"/>
+        </w:rPr>
+        <w:t>href</w:t>
+      </w:r>
+      <w:proofErr w:type="spellEnd"/>
+      <w:r>
+        <w:rPr>
+          <w:lang w:val="en-US"/>
+        </w:rPr>
+        <w:t>="estilo.css"&gt;</w:t>
       </w:r>
     </w:p>
     <w:p>
@@ -205,7 +313,21 @@
         <w:rPr>
           <w:lang w:val="en-US"/>
         </w:rPr>
-        <w:t>&lt;body&gt;</w:t>
+        <w:t>&lt;</w:t>
+      </w:r>
+      <w:proofErr w:type="gramStart"/>
+      <w:r>
+        <w:rPr>
+          <w:lang w:val="en-US"/>
+        </w:rPr>
+        <w:t>body</w:t>
+      </w:r>
+      <w:proofErr w:type="gramEnd"/>
+      <w:r>
+        <w:rPr>
+          <w:lang w:val="en-US"/>
+        </w:rPr>
+        <w:t>&gt;</w:t>
       </w:r>
     </w:p>
     <w:p>
@@ -250,7 +372,23 @@
         <w:rPr>
           <w:lang w:val="en-US"/>
         </w:rPr>
-        <w:t>&lt;ul&gt;</w:t>
+        <w:t>&lt;</w:t>
+      </w:r>
+      <w:proofErr w:type="spellStart"/>
+      <w:proofErr w:type="gramStart"/>
+      <w:r>
+        <w:rPr>
+          <w:lang w:val="en-US"/>
+        </w:rPr>
+        <w:t>ul</w:t>
+      </w:r>
+      <w:proofErr w:type="spellEnd"/>
+      <w:proofErr w:type="gramEnd"/>
+      <w:r>
+        <w:rPr>
+          <w:lang w:val="en-US"/>
+        </w:rPr>
+        <w:t>&gt;</w:t>
       </w:r>
     </w:p>
     <w:p>
@@ -264,7 +402,35 @@
           <w:lang w:val="en-US"/>
         </w:rPr>
         <w:lastRenderedPageBreak/>
-        <w:t xml:space="preserve">    &lt;li&gt;La La Land&lt;/li&gt;</w:t>
+        <w:t xml:space="preserve">    &lt;</w:t>
+      </w:r>
+      <w:proofErr w:type="gramStart"/>
+      <w:r>
+        <w:rPr>
+          <w:lang w:val="en-US"/>
+        </w:rPr>
+        <w:t>li&gt;</w:t>
+      </w:r>
+      <w:proofErr w:type="gramEnd"/>
+      <w:r>
+        <w:rPr>
+          <w:lang w:val="en-US"/>
+        </w:rPr>
+        <w:t xml:space="preserve">La </w:t>
+      </w:r>
+      <w:proofErr w:type="spellStart"/>
+      <w:r>
+        <w:rPr>
+          <w:lang w:val="en-US"/>
+        </w:rPr>
+        <w:t>La</w:t>
+      </w:r>
+      <w:proofErr w:type="spellEnd"/>
+      <w:r>
+        <w:rPr>
+          <w:lang w:val="en-US"/>
+        </w:rPr>
+        <w:t xml:space="preserve"> Land&lt;/li&gt;</w:t>
       </w:r>
     </w:p>
     <w:p>
@@ -296,7 +462,35 @@
         <w:rPr>
           <w:lang w:val="en-US"/>
         </w:rPr>
-        <w:t>&lt;li&gt;Hell or Hight Water&lt;/li&gt;</w:t>
+        <w:t>&lt;</w:t>
+      </w:r>
+      <w:proofErr w:type="gramStart"/>
+      <w:r>
+        <w:rPr>
+          <w:lang w:val="en-US"/>
+        </w:rPr>
+        <w:t>li&gt;</w:t>
+      </w:r>
+      <w:proofErr w:type="gramEnd"/>
+      <w:r>
+        <w:rPr>
+          <w:lang w:val="en-US"/>
+        </w:rPr>
+        <w:t xml:space="preserve">Hell or </w:t>
+      </w:r>
+      <w:proofErr w:type="spellStart"/>
+      <w:r>
+        <w:rPr>
+          <w:lang w:val="en-US"/>
+        </w:rPr>
+        <w:t>Hight</w:t>
+      </w:r>
+      <w:proofErr w:type="spellEnd"/>
+      <w:r>
+        <w:rPr>
+          <w:lang w:val="en-US"/>
+        </w:rPr>
+        <w:t xml:space="preserve"> Water&lt;/li&gt;</w:t>
       </w:r>
     </w:p>
     <w:p>
@@ -312,12 +506,36 @@
     </w:p>
     <w:p>
       <w:r>
-        <w:t xml:space="preserve">    &lt;li&gt;Moonlight: Sob a Luz do Luar&lt;/li&gt;</w:t>
-      </w:r>
-    </w:p>
-    <w:p>
-      <w:r>
-        <w:t xml:space="preserve">    &lt;li&gt;Hacksaw Ridge&lt;/li&gt;</w:t>
+        <w:t xml:space="preserve">    &lt;li&gt;</w:t>
+      </w:r>
+      <w:proofErr w:type="spellStart"/>
+      <w:r>
+        <w:t>Moonlight</w:t>
+      </w:r>
+      <w:proofErr w:type="spellEnd"/>
+      <w:r>
+        <w:t>: Sob a Luz do Luar&lt;/li&gt;</w:t>
+      </w:r>
+    </w:p>
+    <w:p>
+      <w:r>
+        <w:t xml:space="preserve">    &lt;li&gt;</w:t>
+      </w:r>
+      <w:proofErr w:type="spellStart"/>
+      <w:r>
+        <w:t>Hacksaw</w:t>
+      </w:r>
+      <w:proofErr w:type="spellEnd"/>
+      <w:r>
+        <w:t xml:space="preserve"> </w:t>
+      </w:r>
+      <w:proofErr w:type="spellStart"/>
+      <w:r>
+        <w:t>Ridge</w:t>
+      </w:r>
+      <w:proofErr w:type="spellEnd"/>
+      <w:r>
+        <w:t>&lt;/li&gt;</w:t>
       </w:r>
     </w:p>
     <w:p>
@@ -343,7 +561,21 @@
         <w:rPr>
           <w:lang w:val="en-US"/>
         </w:rPr>
-        <w:t>&lt;/ul&gt;</w:t>
+        <w:t>&lt;/</w:t>
+      </w:r>
+      <w:proofErr w:type="spellStart"/>
+      <w:r>
+        <w:rPr>
+          <w:lang w:val="en-US"/>
+        </w:rPr>
+        <w:t>ul</w:t>
+      </w:r>
+      <w:proofErr w:type="spellEnd"/>
+      <w:r>
+        <w:rPr>
+          <w:lang w:val="en-US"/>
+        </w:rPr>
+        <w:t>&gt;</w:t>
       </w:r>
     </w:p>
     <w:p>
@@ -423,20 +655,48 @@
         <w:rPr>
           <w:lang w:val="en-US"/>
         </w:rPr>
-        <w:t xml:space="preserve">    margin: 0;</w:t>
-      </w:r>
-    </w:p>
-    <w:p>
-      <w:pPr>
-        <w:rPr>
-          <w:lang w:val="en-US"/>
-        </w:rPr>
-      </w:pPr>
-      <w:r>
-        <w:rPr>
-          <w:lang w:val="en-US"/>
-        </w:rPr>
-        <w:t xml:space="preserve">    padding: 0;</w:t>
+        <w:t xml:space="preserve">    </w:t>
+      </w:r>
+      <w:proofErr w:type="gramStart"/>
+      <w:r>
+        <w:rPr>
+          <w:lang w:val="en-US"/>
+        </w:rPr>
+        <w:t>margin</w:t>
+      </w:r>
+      <w:proofErr w:type="gramEnd"/>
+      <w:r>
+        <w:rPr>
+          <w:lang w:val="en-US"/>
+        </w:rPr>
+        <w:t>: 0;</w:t>
+      </w:r>
+    </w:p>
+    <w:p>
+      <w:pPr>
+        <w:rPr>
+          <w:lang w:val="en-US"/>
+        </w:rPr>
+      </w:pPr>
+      <w:r>
+        <w:rPr>
+          <w:lang w:val="en-US"/>
+        </w:rPr>
+        <w:t xml:space="preserve">    </w:t>
+      </w:r>
+      <w:proofErr w:type="gramStart"/>
+      <w:r>
+        <w:rPr>
+          <w:lang w:val="en-US"/>
+        </w:rPr>
+        <w:t>padding</w:t>
+      </w:r>
+      <w:proofErr w:type="gramEnd"/>
+      <w:r>
+        <w:rPr>
+          <w:lang w:val="en-US"/>
+        </w:rPr>
+        <w:t>: 0;</w:t>
       </w:r>
     </w:p>
     <w:p>
@@ -471,87 +731,176 @@
           <w:lang w:val="en-US"/>
         </w:rPr>
       </w:pPr>
-      <w:r>
-        <w:rPr>
-          <w:lang w:val="en-US"/>
-        </w:rPr>
-        <w:t>body {</w:t>
-      </w:r>
-    </w:p>
-    <w:p>
-      <w:pPr>
-        <w:rPr>
-          <w:lang w:val="en-US"/>
-        </w:rPr>
-      </w:pPr>
-      <w:r>
-        <w:rPr>
-          <w:lang w:val="en-US"/>
-        </w:rPr>
-        <w:t xml:space="preserve">    background-color:#ecf0f1;</w:t>
-      </w:r>
-    </w:p>
-    <w:p>
-      <w:pPr>
-        <w:rPr>
-          <w:lang w:val="en-US"/>
-        </w:rPr>
-      </w:pPr>
-      <w:r>
-        <w:rPr>
-          <w:lang w:val="en-US"/>
-        </w:rPr>
-        <w:t xml:space="preserve">    padding: 12px;</w:t>
-      </w:r>
-    </w:p>
-    <w:p>
-      <w:pPr>
-        <w:rPr>
-          <w:lang w:val="en-US"/>
-        </w:rPr>
-      </w:pPr>
-      <w:r>
-        <w:rPr>
-          <w:lang w:val="en-US"/>
-        </w:rPr>
-        <w:t xml:space="preserve">    font-family: arial;</w:t>
-      </w:r>
-    </w:p>
-    <w:p>
-      <w:pPr>
-        <w:rPr>
-          <w:lang w:val="en-US"/>
-        </w:rPr>
-      </w:pPr>
-      <w:r>
-        <w:rPr>
-          <w:lang w:val="en-US"/>
-        </w:rPr>
-        <w:t xml:space="preserve">    </w:t>
-      </w:r>
-      <w:r>
-        <w:rPr>
-          <w:lang w:val="en-US"/>
-        </w:rPr>
-        <w:t>font-size: 18px;</w:t>
-      </w:r>
-    </w:p>
-    <w:p>
+      <w:proofErr w:type="gramStart"/>
+      <w:r>
+        <w:rPr>
+          <w:lang w:val="en-US"/>
+        </w:rPr>
+        <w:t>body</w:t>
+      </w:r>
+      <w:proofErr w:type="gramEnd"/>
+      <w:r>
+        <w:rPr>
+          <w:lang w:val="en-US"/>
+        </w:rPr>
+        <w:t xml:space="preserve"> {</w:t>
+      </w:r>
+    </w:p>
+    <w:p>
+      <w:pPr>
+        <w:rPr>
+          <w:lang w:val="en-US"/>
+        </w:rPr>
+      </w:pPr>
+      <w:r>
+        <w:rPr>
+          <w:lang w:val="en-US"/>
+        </w:rPr>
+        <w:t xml:space="preserve">    </w:t>
+      </w:r>
+      <w:proofErr w:type="gramStart"/>
+      <w:r>
+        <w:rPr>
+          <w:lang w:val="en-US"/>
+        </w:rPr>
+        <w:t>background-color</w:t>
+      </w:r>
+      <w:proofErr w:type="gramEnd"/>
+      <w:r>
+        <w:rPr>
+          <w:lang w:val="en-US"/>
+        </w:rPr>
+        <w:t>:#ecf0f1;</w:t>
+      </w:r>
+    </w:p>
+    <w:p>
+      <w:pPr>
+        <w:rPr>
+          <w:lang w:val="en-US"/>
+        </w:rPr>
+      </w:pPr>
+      <w:r>
+        <w:rPr>
+          <w:lang w:val="en-US"/>
+        </w:rPr>
+        <w:t xml:space="preserve">    </w:t>
+      </w:r>
+      <w:proofErr w:type="gramStart"/>
+      <w:r>
+        <w:rPr>
+          <w:lang w:val="en-US"/>
+        </w:rPr>
+        <w:t>padding</w:t>
+      </w:r>
+      <w:proofErr w:type="gramEnd"/>
+      <w:r>
+        <w:rPr>
+          <w:lang w:val="en-US"/>
+        </w:rPr>
+        <w:t>: 12px;</w:t>
+      </w:r>
+    </w:p>
+    <w:p>
+      <w:pPr>
+        <w:rPr>
+          <w:lang w:val="en-US"/>
+        </w:rPr>
+      </w:pPr>
+      <w:r>
+        <w:rPr>
+          <w:lang w:val="en-US"/>
+        </w:rPr>
+        <w:t xml:space="preserve">    </w:t>
+      </w:r>
+      <w:proofErr w:type="gramStart"/>
+      <w:r>
+        <w:rPr>
+          <w:lang w:val="en-US"/>
+        </w:rPr>
+        <w:t>font-family</w:t>
+      </w:r>
+      <w:proofErr w:type="gramEnd"/>
+      <w:r>
+        <w:rPr>
+          <w:lang w:val="en-US"/>
+        </w:rPr>
+        <w:t xml:space="preserve">: </w:t>
+      </w:r>
+      <w:proofErr w:type="spellStart"/>
+      <w:r>
+        <w:rPr>
+          <w:lang w:val="en-US"/>
+        </w:rPr>
+        <w:t>arial</w:t>
+      </w:r>
+      <w:proofErr w:type="spellEnd"/>
+      <w:r>
+        <w:rPr>
+          <w:lang w:val="en-US"/>
+        </w:rPr>
+        <w:t>;</w:t>
+      </w:r>
+    </w:p>
+    <w:p>
+      <w:r>
+        <w:rPr>
+          <w:lang w:val="en-US"/>
+        </w:rPr>
+        <w:t xml:space="preserve">    </w:t>
+      </w:r>
+      <w:proofErr w:type="spellStart"/>
+      <w:proofErr w:type="gramStart"/>
+      <w:r>
+        <w:t>font</w:t>
+      </w:r>
+      <w:proofErr w:type="gramEnd"/>
+      <w:r>
+        <w:t>-size</w:t>
+      </w:r>
+      <w:proofErr w:type="spellEnd"/>
+      <w:r>
+        <w:t>: 18px;</w:t>
+      </w:r>
+    </w:p>
+    <w:p>
+      <w:proofErr w:type="gramStart"/>
       <w:r>
         <w:t>}</w:t>
       </w:r>
-    </w:p>
-    <w:p>
-      <w:r>
-        <w:t>h1,h2{</w:t>
-      </w:r>
-    </w:p>
-    <w:p>
-      <w:r>
-        <w:t xml:space="preserve">    </w:t>
-      </w:r>
-      <w:r>
-        <w:t>text-align: center;</w:t>
+      <w:proofErr w:type="gramEnd"/>
+    </w:p>
+    <w:p>
+      <w:proofErr w:type="gramStart"/>
+      <w:r>
+        <w:t>h1</w:t>
+      </w:r>
+      <w:proofErr w:type="gramEnd"/>
+      <w:r>
+        <w:t>,h2{</w:t>
+      </w:r>
+    </w:p>
+    <w:p>
+      <w:pPr>
+        <w:rPr>
+          <w:lang w:val="en-US"/>
+        </w:rPr>
+      </w:pPr>
+      <w:r>
+        <w:t xml:space="preserve">    </w:t>
+      </w:r>
+      <w:proofErr w:type="gramStart"/>
+      <w:r>
+        <w:rPr>
+          <w:lang w:val="en-US"/>
+        </w:rPr>
+        <w:t>text-</w:t>
+      </w:r>
+      <w:proofErr w:type="gramEnd"/>
+      <w:r>
+        <w:rPr>
+          <w:lang w:val="en-US"/>
+        </w:rPr>
+        <w:t>align: center;</w:t>
       </w:r>
     </w:p>
     <w:p>
@@ -581,63 +930,121 @@
           <w:lang w:val="en-US"/>
         </w:rPr>
       </w:pPr>
+      <w:proofErr w:type="gramStart"/>
       <w:r>
         <w:rPr>
           <w:lang w:val="en-US"/>
         </w:rPr>
         <w:t>h2{</w:t>
       </w:r>
-    </w:p>
-    <w:p>
-      <w:pPr>
-        <w:rPr>
-          <w:lang w:val="en-US"/>
-        </w:rPr>
-      </w:pPr>
-      <w:r>
-        <w:rPr>
-          <w:lang w:val="en-US"/>
-        </w:rPr>
-        <w:t xml:space="preserve">    text-transform: uppercase;</w:t>
-      </w:r>
-    </w:p>
-    <w:p>
-      <w:pPr>
-        <w:rPr>
-          <w:lang w:val="en-US"/>
-        </w:rPr>
-      </w:pPr>
-      <w:r>
-        <w:rPr>
-          <w:lang w:val="en-US"/>
-        </w:rPr>
-        <w:t xml:space="preserve">    color: #666;</w:t>
-      </w:r>
-    </w:p>
-    <w:p>
-      <w:pPr>
-        <w:rPr>
-          <w:lang w:val="en-US"/>
-        </w:rPr>
-      </w:pPr>
-      <w:r>
-        <w:rPr>
-          <w:lang w:val="en-US"/>
-        </w:rPr>
-        <w:t xml:space="preserve">    font-size: 18px;</w:t>
-      </w:r>
-    </w:p>
-    <w:p>
-      <w:pPr>
-        <w:rPr>
-          <w:lang w:val="en-US"/>
-        </w:rPr>
-      </w:pPr>
-      <w:r>
-        <w:rPr>
-          <w:lang w:val="en-US"/>
-        </w:rPr>
-        <w:t xml:space="preserve">    margin-bottom: 12px;</w:t>
+      <w:proofErr w:type="gramEnd"/>
+    </w:p>
+    <w:p>
+      <w:pPr>
+        <w:rPr>
+          <w:lang w:val="en-US"/>
+        </w:rPr>
+      </w:pPr>
+      <w:r>
+        <w:rPr>
+          <w:lang w:val="en-US"/>
+        </w:rPr>
+        <w:t xml:space="preserve">    </w:t>
+      </w:r>
+      <w:proofErr w:type="gramStart"/>
+      <w:r>
+        <w:rPr>
+          <w:lang w:val="en-US"/>
+        </w:rPr>
+        <w:t>text-transform</w:t>
+      </w:r>
+      <w:proofErr w:type="gramEnd"/>
+      <w:r>
+        <w:rPr>
+          <w:lang w:val="en-US"/>
+        </w:rPr>
+        <w:t>: uppercase;</w:t>
+      </w:r>
+    </w:p>
+    <w:p>
+      <w:pPr>
+        <w:rPr>
+          <w:lang w:val="en-US"/>
+        </w:rPr>
+      </w:pPr>
+      <w:r>
+        <w:rPr>
+          <w:lang w:val="en-US"/>
+        </w:rPr>
+        <w:t xml:space="preserve">    </w:t>
+      </w:r>
+      <w:proofErr w:type="gramStart"/>
+      <w:r>
+        <w:rPr>
+          <w:lang w:val="en-US"/>
+        </w:rPr>
+        <w:t>color</w:t>
+      </w:r>
+      <w:proofErr w:type="gramEnd"/>
+      <w:r>
+        <w:rPr>
+          <w:lang w:val="en-US"/>
+        </w:rPr>
+        <w:t>: #666;</w:t>
+      </w:r>
+    </w:p>
+    <w:p>
+      <w:pPr>
+        <w:rPr>
+          <w:lang w:val="en-US"/>
+        </w:rPr>
+      </w:pPr>
+      <w:r>
+        <w:rPr>
+          <w:lang w:val="en-US"/>
+        </w:rPr>
+        <w:t xml:space="preserve">    </w:t>
+      </w:r>
+      <w:proofErr w:type="gramStart"/>
+      <w:r>
+        <w:rPr>
+          <w:lang w:val="en-US"/>
+        </w:rPr>
+        <w:t>font-size</w:t>
+      </w:r>
+      <w:proofErr w:type="gramEnd"/>
+      <w:r>
+        <w:rPr>
+          <w:lang w:val="en-US"/>
+        </w:rPr>
+        <w:t>: 18px;</w:t>
+      </w:r>
+    </w:p>
+    <w:p>
+      <w:pPr>
+        <w:rPr>
+          <w:lang w:val="en-US"/>
+        </w:rPr>
+      </w:pPr>
+      <w:r>
+        <w:rPr>
+          <w:lang w:val="en-US"/>
+        </w:rPr>
+        <w:t xml:space="preserve">    </w:t>
+      </w:r>
+      <w:proofErr w:type="gramStart"/>
+      <w:r>
+        <w:rPr>
+          <w:lang w:val="en-US"/>
+        </w:rPr>
+        <w:t>margin-bottom</w:t>
+      </w:r>
+      <w:proofErr w:type="gramEnd"/>
+      <w:r>
+        <w:rPr>
+          <w:lang w:val="en-US"/>
+        </w:rPr>
+        <w:t>: 12px;</w:t>
       </w:r>
     </w:p>
     <w:p>
@@ -659,126 +1066,269 @@
           <w:lang w:val="en-US"/>
         </w:rPr>
       </w:pPr>
-      <w:r>
-        <w:rPr>
-          <w:lang w:val="en-US"/>
-        </w:rPr>
-        <w:t>li {</w:t>
-      </w:r>
-    </w:p>
-    <w:p>
-      <w:pPr>
-        <w:rPr>
-          <w:lang w:val="en-US"/>
-        </w:rPr>
-      </w:pPr>
-      <w:r>
-        <w:rPr>
-          <w:lang w:val="en-US"/>
-        </w:rPr>
-        <w:t xml:space="preserve">    list-style-type:none;</w:t>
-      </w:r>
-    </w:p>
-    <w:p>
-      <w:pPr>
-        <w:rPr>
-          <w:lang w:val="en-US"/>
-        </w:rPr>
-      </w:pPr>
-      <w:r>
-        <w:rPr>
-          <w:lang w:val="en-US"/>
-        </w:rPr>
-        <w:t xml:space="preserve">    color:white;</w:t>
-      </w:r>
-    </w:p>
-    <w:p>
-      <w:pPr>
-        <w:rPr>
-          <w:lang w:val="en-US"/>
-        </w:rPr>
-      </w:pPr>
-      <w:r>
-        <w:rPr>
-          <w:lang w:val="en-US"/>
-        </w:rPr>
-        <w:t xml:space="preserve">    background-color: darkmagenta;</w:t>
-      </w:r>
-    </w:p>
-    <w:p>
-      <w:pPr>
-        <w:rPr>
-          <w:lang w:val="en-US"/>
-        </w:rPr>
-      </w:pPr>
-      <w:r>
-        <w:rPr>
-          <w:lang w:val="en-US"/>
-        </w:rPr>
-        <w:t xml:space="preserve">    padding:12px;</w:t>
-      </w:r>
-    </w:p>
-    <w:p>
-      <w:pPr>
-        <w:rPr>
-          <w:lang w:val="en-US"/>
-        </w:rPr>
-      </w:pPr>
-      <w:r>
-        <w:rPr>
-          <w:lang w:val="en-US"/>
-        </w:rPr>
-        <w:t xml:space="preserve">    margin-bottom: 12px;</w:t>
-      </w:r>
-    </w:p>
-    <w:p>
-      <w:pPr>
-        <w:rPr>
-          <w:lang w:val="en-US"/>
-        </w:rPr>
-      </w:pPr>
-      <w:r>
-        <w:rPr>
-          <w:lang w:val="en-US"/>
-        </w:rPr>
-        <w:t xml:space="preserve">    margin-left: 12px;</w:t>
-      </w:r>
-    </w:p>
-    <w:p>
-      <w:pPr>
-        <w:rPr>
-          <w:lang w:val="en-US"/>
-        </w:rPr>
-      </w:pPr>
-      <w:r>
-        <w:rPr>
-          <w:lang w:val="en-US"/>
-        </w:rPr>
-        <w:t xml:space="preserve">    margin-right: 12px;</w:t>
-      </w:r>
-    </w:p>
-    <w:p>
-      <w:pPr>
-        <w:rPr>
-          <w:lang w:val="en-US"/>
-        </w:rPr>
-      </w:pPr>
-      <w:r>
-        <w:rPr>
-          <w:lang w:val="en-US"/>
-        </w:rPr>
-        <w:t xml:space="preserve">    </w:t>
-      </w:r>
-    </w:p>
-    <w:p>
+      <w:proofErr w:type="gramStart"/>
+      <w:r>
+        <w:rPr>
+          <w:lang w:val="en-US"/>
+        </w:rPr>
+        <w:t>li</w:t>
+      </w:r>
+      <w:proofErr w:type="gramEnd"/>
+      <w:r>
+        <w:rPr>
+          <w:lang w:val="en-US"/>
+        </w:rPr>
+        <w:t xml:space="preserve"> {</w:t>
+      </w:r>
+    </w:p>
+    <w:p>
+      <w:pPr>
+        <w:rPr>
+          <w:lang w:val="en-US"/>
+        </w:rPr>
+      </w:pPr>
+      <w:r>
+        <w:rPr>
+          <w:lang w:val="en-US"/>
+        </w:rPr>
+        <w:t xml:space="preserve">    </w:t>
+      </w:r>
+      <w:proofErr w:type="spellStart"/>
+      <w:proofErr w:type="gramStart"/>
+      <w:r>
+        <w:rPr>
+          <w:lang w:val="en-US"/>
+        </w:rPr>
+        <w:t>list-style-type:</w:t>
+      </w:r>
+      <w:proofErr w:type="gramEnd"/>
+      <w:r>
+        <w:rPr>
+          <w:lang w:val="en-US"/>
+        </w:rPr>
+        <w:t>none</w:t>
+      </w:r>
+      <w:proofErr w:type="spellEnd"/>
+      <w:r>
+        <w:rPr>
+          <w:lang w:val="en-US"/>
+        </w:rPr>
+        <w:t>;</w:t>
+      </w:r>
+    </w:p>
+    <w:p>
+      <w:pPr>
+        <w:rPr>
+          <w:lang w:val="en-US"/>
+        </w:rPr>
+      </w:pPr>
+      <w:r>
+        <w:rPr>
+          <w:lang w:val="en-US"/>
+        </w:rPr>
+        <w:t xml:space="preserve">    </w:t>
+      </w:r>
+      <w:proofErr w:type="spellStart"/>
+      <w:proofErr w:type="gramStart"/>
+      <w:r>
+        <w:rPr>
+          <w:lang w:val="en-US"/>
+        </w:rPr>
+        <w:t>color:</w:t>
+      </w:r>
+      <w:proofErr w:type="gramEnd"/>
+      <w:r>
+        <w:rPr>
+          <w:lang w:val="en-US"/>
+        </w:rPr>
+        <w:t>white</w:t>
+      </w:r>
+      <w:proofErr w:type="spellEnd"/>
+      <w:r>
+        <w:rPr>
+          <w:lang w:val="en-US"/>
+        </w:rPr>
+        <w:t>;</w:t>
+      </w:r>
+    </w:p>
+    <w:p>
+      <w:pPr>
+        <w:rPr>
+          <w:lang w:val="en-US"/>
+        </w:rPr>
+      </w:pPr>
+      <w:r>
+        <w:rPr>
+          <w:lang w:val="en-US"/>
+        </w:rPr>
+        <w:t xml:space="preserve">    </w:t>
+      </w:r>
+      <w:proofErr w:type="gramStart"/>
+      <w:r>
+        <w:rPr>
+          <w:lang w:val="en-US"/>
+        </w:rPr>
+        <w:t>background-color</w:t>
+      </w:r>
+      <w:proofErr w:type="gramEnd"/>
+      <w:r>
+        <w:rPr>
+          <w:lang w:val="en-US"/>
+        </w:rPr>
+        <w:t xml:space="preserve">: </w:t>
+      </w:r>
+      <w:proofErr w:type="spellStart"/>
+      <w:r>
+        <w:rPr>
+          <w:lang w:val="en-US"/>
+        </w:rPr>
+        <w:t>darkmagenta</w:t>
+      </w:r>
+      <w:proofErr w:type="spellEnd"/>
+      <w:r>
+        <w:rPr>
+          <w:lang w:val="en-US"/>
+        </w:rPr>
+        <w:t>;</w:t>
+      </w:r>
+    </w:p>
+    <w:p>
+      <w:pPr>
+        <w:rPr>
+          <w:lang w:val="en-US"/>
+        </w:rPr>
+      </w:pPr>
+      <w:r>
+        <w:rPr>
+          <w:lang w:val="en-US"/>
+        </w:rPr>
+        <w:t xml:space="preserve">    </w:t>
+      </w:r>
+      <w:proofErr w:type="gramStart"/>
+      <w:r>
+        <w:rPr>
+          <w:lang w:val="en-US"/>
+        </w:rPr>
+        <w:t>padding:</w:t>
+      </w:r>
+      <w:proofErr w:type="gramEnd"/>
+      <w:r>
+        <w:rPr>
+          <w:lang w:val="en-US"/>
+        </w:rPr>
+        <w:t>12px;</w:t>
+      </w:r>
+    </w:p>
+    <w:p>
+      <w:pPr>
+        <w:rPr>
+          <w:lang w:val="en-US"/>
+        </w:rPr>
+      </w:pPr>
+      <w:r>
+        <w:rPr>
+          <w:lang w:val="en-US"/>
+        </w:rPr>
+        <w:t xml:space="preserve">    </w:t>
+      </w:r>
+      <w:proofErr w:type="gramStart"/>
+      <w:r>
+        <w:rPr>
+          <w:lang w:val="en-US"/>
+        </w:rPr>
+        <w:t>margin-bottom</w:t>
+      </w:r>
+      <w:proofErr w:type="gramEnd"/>
+      <w:r>
+        <w:rPr>
+          <w:lang w:val="en-US"/>
+        </w:rPr>
+        <w:t>: 12px;</w:t>
+      </w:r>
+    </w:p>
+    <w:p>
+      <w:pPr>
+        <w:rPr>
+          <w:lang w:val="en-US"/>
+        </w:rPr>
+      </w:pPr>
+      <w:r>
+        <w:rPr>
+          <w:lang w:val="en-US"/>
+        </w:rPr>
+        <w:t xml:space="preserve">    </w:t>
+      </w:r>
+      <w:proofErr w:type="gramStart"/>
+      <w:r>
+        <w:rPr>
+          <w:lang w:val="en-US"/>
+        </w:rPr>
+        <w:t>margin-left</w:t>
+      </w:r>
+      <w:proofErr w:type="gramEnd"/>
+      <w:r>
+        <w:rPr>
+          <w:lang w:val="en-US"/>
+        </w:rPr>
+        <w:t>: 12px;</w:t>
+      </w:r>
+    </w:p>
+    <w:p>
+      <w:pPr>
+        <w:rPr>
+          <w:lang w:val="en-US"/>
+        </w:rPr>
+      </w:pPr>
+      <w:r>
+        <w:rPr>
+          <w:lang w:val="en-US"/>
+        </w:rPr>
+        <w:t xml:space="preserve">    </w:t>
+      </w:r>
+      <w:proofErr w:type="gramStart"/>
+      <w:r>
+        <w:rPr>
+          <w:lang w:val="en-US"/>
+        </w:rPr>
+        <w:t>margin-right</w:t>
+      </w:r>
+      <w:proofErr w:type="gramEnd"/>
+      <w:r>
+        <w:rPr>
+          <w:lang w:val="en-US"/>
+        </w:rPr>
+        <w:t>: 12px;</w:t>
+      </w:r>
+    </w:p>
+    <w:p>
+      <w:pPr>
+        <w:rPr>
+          <w:lang w:val="en-US"/>
+        </w:rPr>
+      </w:pPr>
+      <w:r>
+        <w:rPr>
+          <w:lang w:val="en-US"/>
+        </w:rPr>
+        <w:t xml:space="preserve">    </w:t>
+      </w:r>
+    </w:p>
+    <w:p>
+      <w:proofErr w:type="gramStart"/>
       <w:r>
         <w:t>}</w:t>
       </w:r>
-    </w:p>
-    <w:p>
-      <w:r>
-        <w:t>PROJETO 2</w:t>
-      </w:r>
+      <w:proofErr w:type="gramEnd"/>
+    </w:p>
+    <w:p>
+      <w:r>
+        <w:t xml:space="preserve">PROJETO </w:t>
+      </w:r>
+      <w:proofErr w:type="gramStart"/>
+      <w:r>
+        <w:t>2</w:t>
+      </w:r>
+      <w:proofErr w:type="gramEnd"/>
     </w:p>
     <w:p>
       <w:r>
@@ -869,8 +1419,13 @@
     </w:p>
     <w:p>
       <w:r>
-        <w:t>PROJETO 4</w:t>
-      </w:r>
+        <w:t xml:space="preserve">PROJETO </w:t>
+      </w:r>
+      <w:proofErr w:type="gramStart"/>
+      <w:r>
+        <w:t>4</w:t>
+      </w:r>
+      <w:proofErr w:type="gramEnd"/>
     </w:p>
     <w:p>
       <w:r>
@@ -878,8 +1433,31 @@
       </w:r>
     </w:p>
     <w:p>
-      <w:r>
-        <w:t>Git add Desktop/pm-projetos</w:t>
+      <w:proofErr w:type="spellStart"/>
+      <w:r>
+        <w:t>Git</w:t>
+      </w:r>
+      <w:proofErr w:type="spellEnd"/>
+      <w:r>
+        <w:t xml:space="preserve"> </w:t>
+      </w:r>
+      <w:proofErr w:type="spellStart"/>
+      <w:r>
+        <w:t>add</w:t>
+      </w:r>
+      <w:proofErr w:type="spellEnd"/>
+      <w:r>
+        <w:t xml:space="preserve"> Desktop/</w:t>
+      </w:r>
+      <w:proofErr w:type="spellStart"/>
+      <w:proofErr w:type="gramStart"/>
+      <w:r>
+        <w:t>pm</w:t>
+      </w:r>
+      <w:proofErr w:type="spellEnd"/>
+      <w:proofErr w:type="gramEnd"/>
+      <w:r>
+        <w:t>-projetos</w:t>
       </w:r>
     </w:p>
     <w:p>
@@ -889,42 +1467,109 @@
       </w:r>
     </w:p>
     <w:p>
-      <w:r>
-        <w:t>Git status</w:t>
-      </w:r>
-    </w:p>
-    <w:p>
-      <w:r>
-        <w:t>Git init (caso não apareça projetos à listar)</w:t>
-      </w:r>
-    </w:p>
-    <w:p>
-      <w:r>
-        <w:t xml:space="preserve">Git add . </w:t>
-      </w:r>
-      <w:r>
-        <w:t>(</w:t>
-      </w:r>
-      <w:r>
-        <w:t>para adicionar todos os arquivos a comitar)</w:t>
-      </w:r>
-    </w:p>
-    <w:p>
-      <w:r>
-        <w:t>Git status (novamente para ver se os arquivos estão na fila do commiti)</w:t>
-      </w:r>
-    </w:p>
-    <w:p>
-      <w:pPr>
-        <w:rPr>
-          <w:lang w:val="en-US"/>
-        </w:rPr>
-      </w:pPr>
-      <w:r>
-        <w:rPr>
-          <w:lang w:val="en-US"/>
-        </w:rPr>
-        <w:t>Git commit –m “</w:t>
+      <w:proofErr w:type="spellStart"/>
+      <w:r>
+        <w:t>Git</w:t>
+      </w:r>
+      <w:proofErr w:type="spellEnd"/>
+      <w:r>
+        <w:t xml:space="preserve"> status</w:t>
+      </w:r>
+    </w:p>
+    <w:p>
+      <w:proofErr w:type="spellStart"/>
+      <w:r>
+        <w:t>Git</w:t>
+      </w:r>
+      <w:proofErr w:type="spellEnd"/>
+      <w:r>
+        <w:t xml:space="preserve"> </w:t>
+      </w:r>
+      <w:proofErr w:type="spellStart"/>
+      <w:r>
+        <w:t>init</w:t>
+      </w:r>
+      <w:proofErr w:type="spellEnd"/>
+      <w:r>
+        <w:t xml:space="preserve"> (caso não apareça projetos </w:t>
+      </w:r>
+      <w:proofErr w:type="gramStart"/>
+      <w:r>
+        <w:t>à</w:t>
+      </w:r>
+      <w:proofErr w:type="gramEnd"/>
+      <w:r>
+        <w:t xml:space="preserve"> listar)</w:t>
+      </w:r>
+    </w:p>
+    <w:p>
+      <w:proofErr w:type="spellStart"/>
+      <w:r>
+        <w:t>Git</w:t>
+      </w:r>
+      <w:proofErr w:type="spellEnd"/>
+      <w:r>
+        <w:t xml:space="preserve"> </w:t>
+      </w:r>
+      <w:proofErr w:type="spellStart"/>
+      <w:proofErr w:type="gramStart"/>
+      <w:r>
+        <w:t>add</w:t>
+      </w:r>
+      <w:proofErr w:type="spellEnd"/>
+      <w:r>
+        <w:t xml:space="preserve"> .</w:t>
+      </w:r>
+      <w:proofErr w:type="gramEnd"/>
+      <w:r>
+        <w:t xml:space="preserve"> (para adicionar todos os arquivos a </w:t>
+      </w:r>
+      <w:proofErr w:type="spellStart"/>
+      <w:r>
+        <w:t>comitar</w:t>
+      </w:r>
+      <w:proofErr w:type="spellEnd"/>
+      <w:r>
+        <w:t>)</w:t>
+      </w:r>
+    </w:p>
+    <w:p>
+      <w:proofErr w:type="spellStart"/>
+      <w:r>
+        <w:t>Git</w:t>
+      </w:r>
+      <w:proofErr w:type="spellEnd"/>
+      <w:r>
+        <w:t xml:space="preserve"> status (novamente para ver se os arquivos estão na fila do </w:t>
+      </w:r>
+      <w:proofErr w:type="spellStart"/>
+      <w:r>
+        <w:t>commiti</w:t>
+      </w:r>
+      <w:proofErr w:type="spellEnd"/>
+      <w:r>
+        <w:t>)</w:t>
+      </w:r>
+    </w:p>
+    <w:p>
+      <w:pPr>
+        <w:rPr>
+          <w:lang w:val="en-US"/>
+        </w:rPr>
+      </w:pPr>
+      <w:proofErr w:type="spellStart"/>
+      <w:r>
+        <w:rPr>
+          <w:lang w:val="en-US"/>
+        </w:rPr>
+        <w:t>Git</w:t>
+      </w:r>
+      <w:proofErr w:type="spellEnd"/>
+      <w:r>
+        <w:rPr>
+          <w:lang w:val="en-US"/>
+        </w:rPr>
+        <w:t xml:space="preserve"> commit –m “</w:t>
       </w:r>
       <w:r>
         <w:rPr>
@@ -940,21 +1585,58 @@
       </w:r>
     </w:p>
     <w:p>
-      <w:r>
-        <w:t>Git log (para confirmer o ultimo commit)</w:t>
-      </w:r>
-    </w:p>
-    <w:p>
-      <w:pPr>
-        <w:rPr>
-          <w:lang w:val="en-US"/>
-        </w:rPr>
-      </w:pPr>
-      <w:r>
-        <w:rPr>
-          <w:lang w:val="en-US"/>
-        </w:rPr>
-        <w:t xml:space="preserve">- git remote add origin </w:t>
+      <w:proofErr w:type="spellStart"/>
+      <w:r>
+        <w:t>Git</w:t>
+      </w:r>
+      <w:proofErr w:type="spellEnd"/>
+      <w:r>
+        <w:t xml:space="preserve"> log (para </w:t>
+      </w:r>
+      <w:proofErr w:type="spellStart"/>
+      <w:r>
+        <w:t>confirmer</w:t>
+      </w:r>
+      <w:proofErr w:type="spellEnd"/>
+      <w:r>
+        <w:t xml:space="preserve"> o ultimo </w:t>
+      </w:r>
+      <w:proofErr w:type="spellStart"/>
+      <w:r>
+        <w:t>commit</w:t>
+      </w:r>
+      <w:proofErr w:type="spellEnd"/>
+      <w:r>
+        <w:t>)</w:t>
+      </w:r>
+    </w:p>
+    <w:p>
+      <w:pPr>
+        <w:rPr>
+          <w:lang w:val="en-US"/>
+        </w:rPr>
+      </w:pPr>
+      <w:r>
+        <w:rPr>
+          <w:lang w:val="en-US"/>
+        </w:rPr>
+        <w:t xml:space="preserve">- </w:t>
+      </w:r>
+      <w:proofErr w:type="spellStart"/>
+      <w:proofErr w:type="gramStart"/>
+      <w:r>
+        <w:rPr>
+          <w:lang w:val="en-US"/>
+        </w:rPr>
+        <w:t>git</w:t>
+      </w:r>
+      <w:proofErr w:type="spellEnd"/>
+      <w:proofErr w:type="gramEnd"/>
+      <w:r>
+        <w:rPr>
+          <w:lang w:val="en-US"/>
+        </w:rPr>
+        <w:t xml:space="preserve"> remote add origin </w:t>
       </w:r>
       <w:hyperlink r:id="rId9" w:history="1">
         <w:r>
@@ -967,13 +1649,79 @@
       </w:hyperlink>
     </w:p>
     <w:p>
-      <w:r>
-        <w:t>Git remote (para confirmer seu commit) deve aparecer o “origin”</w:t>
-      </w:r>
-    </w:p>
-    <w:p>
-      <w:r>
-        <w:t>Git push –f origin máster (para puchar os arquivos)</w:t>
+      <w:proofErr w:type="spellStart"/>
+      <w:r>
+        <w:t>Git</w:t>
+      </w:r>
+      <w:proofErr w:type="spellEnd"/>
+      <w:r>
+        <w:t xml:space="preserve"> </w:t>
+      </w:r>
+      <w:proofErr w:type="spellStart"/>
+      <w:r>
+        <w:t>remote</w:t>
+      </w:r>
+      <w:proofErr w:type="spellEnd"/>
+      <w:r>
+        <w:t xml:space="preserve"> (para </w:t>
+      </w:r>
+      <w:proofErr w:type="spellStart"/>
+      <w:r>
+        <w:t>confirmer</w:t>
+      </w:r>
+      <w:proofErr w:type="spellEnd"/>
+      <w:r>
+        <w:t xml:space="preserve"> seu </w:t>
+      </w:r>
+      <w:proofErr w:type="spellStart"/>
+      <w:r>
+        <w:t>commit</w:t>
+      </w:r>
+      <w:proofErr w:type="spellEnd"/>
+      <w:r>
+        <w:t>) deve aparecer o “</w:t>
+      </w:r>
+      <w:proofErr w:type="spellStart"/>
+      <w:r>
+        <w:t>origin</w:t>
+      </w:r>
+      <w:proofErr w:type="spellEnd"/>
+      <w:r>
+        <w:t>”</w:t>
+      </w:r>
+    </w:p>
+    <w:p>
+      <w:proofErr w:type="spellStart"/>
+      <w:r>
+        <w:t>Git</w:t>
+      </w:r>
+      <w:proofErr w:type="spellEnd"/>
+      <w:r>
+        <w:t xml:space="preserve"> </w:t>
+      </w:r>
+      <w:proofErr w:type="spellStart"/>
+      <w:r>
+        <w:t>push</w:t>
+      </w:r>
+      <w:proofErr w:type="spellEnd"/>
+      <w:r>
+        <w:t xml:space="preserve"> –f </w:t>
+      </w:r>
+      <w:proofErr w:type="spellStart"/>
+      <w:r>
+        <w:t>origin</w:t>
+      </w:r>
+      <w:proofErr w:type="spellEnd"/>
+      <w:r>
+        <w:t xml:space="preserve"> máster (para </w:t>
+      </w:r>
+      <w:proofErr w:type="spellStart"/>
+      <w:r>
+        <w:t>puchar</w:t>
+      </w:r>
+      <w:proofErr w:type="spellEnd"/>
+      <w:r>
+        <w:t xml:space="preserve"> os arquivos)</w:t>
       </w:r>
     </w:p>
     <w:p>
@@ -983,7 +1731,13 @@
     </w:p>
     <w:p>
       <w:r>
-        <w:t>senha</w:t>
+        <w:t>S</w:t>
+      </w:r>
+      <w:r>
+        <w:t>enha</w:t>
+      </w:r>
+      <w:r>
+        <w:t xml:space="preserve"> </w:t>
       </w:r>
       <w:bookmarkStart w:id="0" w:name="_GoBack"/>
       <w:bookmarkEnd w:id="0"/>

</xml_diff>